<commit_message>
correc couverture, introduction et rappel
</commit_message>
<xml_diff>
--- a/report/3_planification/figure/couv_2.docx
+++ b/report/3_planification/figure/couv_2.docx
@@ -6,7 +6,7 @@
       <w:r>
         <w:rPr>
           <w:noProof/>
-          <w:lang w:eastAsia="fr-FR"/>
+          <w:lang w:eastAsia="ja-JP"/>
         </w:rPr>
         <mc:AlternateContent>
           <mc:Choice Requires="wps">
@@ -183,7 +183,7 @@
       <w:r>
         <w:rPr>
           <w:noProof/>
-          <w:lang w:eastAsia="fr-FR"/>
+          <w:lang w:eastAsia="ja-JP"/>
         </w:rPr>
         <mc:AlternateContent>
           <mc:Choice Requires="wps">
@@ -410,7 +410,7 @@
       <w:r>
         <w:rPr>
           <w:noProof/>
-          <w:lang w:eastAsia="fr-FR"/>
+          <w:lang w:eastAsia="ja-JP"/>
         </w:rPr>
         <mc:AlternateContent>
           <mc:Choice Requires="wps">
@@ -653,17 +653,14 @@
         </mc:AlternateContent>
       </w:r>
     </w:p>
-    <w:p>
-      <w:bookmarkStart w:id="0" w:name="_GoBack"/>
-    </w:p>
-    <w:bookmarkEnd w:id="0"/>
+    <w:p/>
     <w:p/>
     <w:p/>
     <w:p>
       <w:r>
         <w:rPr>
           <w:noProof/>
-          <w:lang w:eastAsia="fr-FR"/>
+          <w:lang w:eastAsia="ja-JP"/>
         </w:rPr>
         <mc:AlternateContent>
           <mc:Choice Requires="wps">
@@ -770,7 +767,7 @@
       <w:r>
         <w:rPr>
           <w:noProof/>
-          <w:lang w:eastAsia="fr-FR"/>
+          <w:lang w:eastAsia="ja-JP"/>
         </w:rPr>
         <mc:AlternateContent>
           <mc:Choice Requires="wps">
@@ -1194,7 +1191,7 @@
       <w:r>
         <w:rPr>
           <w:noProof/>
-          <w:lang w:eastAsia="fr-FR"/>
+          <w:lang w:eastAsia="ja-JP"/>
         </w:rPr>
         <mc:AlternateContent>
           <mc:Choice Requires="wps">
@@ -1297,7 +1294,7 @@
       <w:r>
         <w:rPr>
           <w:noProof/>
-          <w:lang w:eastAsia="fr-FR"/>
+          <w:lang w:eastAsia="ja-JP"/>
         </w:rPr>
         <mc:AlternateContent>
           <mc:Choice Requires="wps">
@@ -1360,7 +1357,7 @@
                                 <w:sz w:val="22"/>
                                 <w:szCs w:val="22"/>
                               </w:rPr>
-                              <w:t xml:space="preserve">Ce document, faisant suite au document de spécifications fonctionnelles, va permettre de décrire et d’établir la planification du projet pour les mois à suivre. Tout d’abord, la phase de conception sera détaillée. Puis, nous développerons la phase de développement du projet suivant 5 </w:t>
+                              <w:t xml:space="preserve">Ce document, faisant suite au document de spécifications fonctionnelles, va permettre de décrire et d’établir la planification du projet pour les mois à suivre. Tout d’abord, la </w:t>
                             </w:r>
                             <w:r>
                               <w:rPr>
@@ -1369,7 +1366,7 @@
                                 <w:sz w:val="22"/>
                                 <w:szCs w:val="22"/>
                               </w:rPr>
-                              <w:t>itérations ;</w:t>
+                              <w:t>préparation pour le développement de l’application, à savoir la conception, l’installation et la formation aux technologies, sera détaillée</w:t>
                             </w:r>
                             <w:r>
                               <w:rPr>
@@ -1378,7 +1375,7 @@
                                 <w:sz w:val="22"/>
                                 <w:szCs w:val="22"/>
                               </w:rPr>
-                              <w:t xml:space="preserve"> qui donneront lieu à 3 livraison. Le moteur de recherche (1ère livraison), la consultation de documents (2nd livraison), les revues de presse, la page d’accueil et la gestion d’utilisateur (3ème livraison). Le document se terminera sur un diagramme de </w:t>
+                              <w:t>. Puis, nous développerons la phase de dével</w:t>
                             </w:r>
                             <w:r>
                               <w:rPr>
@@ -1387,7 +1384,7 @@
                                 <w:sz w:val="22"/>
                                 <w:szCs w:val="22"/>
                               </w:rPr>
-                              <w:t>Gantt</w:t>
+                              <w:t>oppement du projet suivant 3</w:t>
                             </w:r>
                             <w:r>
                               <w:rPr>
@@ -1396,7 +1393,7 @@
                                 <w:sz w:val="22"/>
                                 <w:szCs w:val="22"/>
                               </w:rPr>
-                              <w:t xml:space="preserve"> réalisé sous Microsoft </w:t>
+                              <w:t xml:space="preserve"> itérations ; qui donneront lieu à 3 livraison. Le moteur de recherche (1ère livraison), la consultation de documents (2nd livraison), les revues de presse, la page d’accueil et la gestion d’utilisateur (3ème livraison). Le document se terminera sur </w:t>
                             </w:r>
                             <w:r>
                               <w:rPr>
@@ -1405,7 +1402,7 @@
                                 <w:sz w:val="22"/>
                                 <w:szCs w:val="22"/>
                               </w:rPr>
-                              <w:t>Project</w:t>
+                              <w:t>une chronologie résumant le diagramme de Gantt</w:t>
                             </w:r>
                             <w:r>
                               <w:rPr>
@@ -1414,7 +1411,7 @@
                                 <w:sz w:val="22"/>
                                 <w:szCs w:val="22"/>
                               </w:rPr>
-                              <w:t xml:space="preserve"> afin de visualiser tout ce qui aura été dit dans le document.</w:t>
+                              <w:t xml:space="preserve"> réalisé sous Microsoft Project afin de visualiser tout ce qui aura été dit dans le document.</w:t>
                             </w:r>
                           </w:p>
                           <w:p>
@@ -1455,7 +1452,7 @@
                           <w:sz w:val="22"/>
                           <w:szCs w:val="22"/>
                         </w:rPr>
-                        <w:t xml:space="preserve">Ce document, faisant suite au document de spécifications fonctionnelles, va permettre de décrire et d’établir la planification du projet pour les mois à suivre. Tout d’abord, la phase de conception sera détaillée. Puis, nous développerons la phase de développement du projet suivant 5 </w:t>
+                        <w:t xml:space="preserve">Ce document, faisant suite au document de spécifications fonctionnelles, va permettre de décrire et d’établir la planification du projet pour les mois à suivre. Tout d’abord, la </w:t>
                       </w:r>
                       <w:r>
                         <w:rPr>
@@ -1464,7 +1461,7 @@
                           <w:sz w:val="22"/>
                           <w:szCs w:val="22"/>
                         </w:rPr>
-                        <w:t>itérations ;</w:t>
+                        <w:t>préparation pour le développement de l’application, à savoir la conception, l’installation et la formation aux technologies, sera détaillée</w:t>
                       </w:r>
                       <w:r>
                         <w:rPr>
@@ -1473,7 +1470,7 @@
                           <w:sz w:val="22"/>
                           <w:szCs w:val="22"/>
                         </w:rPr>
-                        <w:t xml:space="preserve"> qui donneront lieu à 3 livraison. Le moteur de recherche (1ère livraison), la consultation de documents (2nd livraison), les revues de presse, la page d’accueil et la gestion d’utilisateur (3ème livraison). Le document se terminera sur un diagramme de </w:t>
+                        <w:t>. Puis, nous développerons la phase de dével</w:t>
                       </w:r>
                       <w:r>
                         <w:rPr>
@@ -1482,7 +1479,7 @@
                           <w:sz w:val="22"/>
                           <w:szCs w:val="22"/>
                         </w:rPr>
-                        <w:t>Gantt</w:t>
+                        <w:t>oppement du projet suivant 3</w:t>
                       </w:r>
                       <w:r>
                         <w:rPr>
@@ -1491,7 +1488,7 @@
                           <w:sz w:val="22"/>
                           <w:szCs w:val="22"/>
                         </w:rPr>
-                        <w:t xml:space="preserve"> réalisé sous Microsoft </w:t>
+                        <w:t xml:space="preserve"> itérations ; qui donneront lieu à 3 livraison. Le moteur de recherche (1ère livraison), la consultation de documents (2nd livraison), les revues de presse, la page d’accueil et la gestion d’utilisateur (3ème livraison). Le document se terminera sur </w:t>
                       </w:r>
                       <w:r>
                         <w:rPr>
@@ -1500,7 +1497,7 @@
                           <w:sz w:val="22"/>
                           <w:szCs w:val="22"/>
                         </w:rPr>
-                        <w:t>Project</w:t>
+                        <w:t>une chronologie résumant le diagramme de Gantt</w:t>
                       </w:r>
                       <w:r>
                         <w:rPr>
@@ -1509,7 +1506,7 @@
                           <w:sz w:val="22"/>
                           <w:szCs w:val="22"/>
                         </w:rPr>
-                        <w:t xml:space="preserve"> afin de visualiser tout ce qui aura été dit dans le document.</w:t>
+                        <w:t xml:space="preserve"> réalisé sous Microsoft Project afin de visualiser tout ce qui aura été dit dans le document.</w:t>
                       </w:r>
                     </w:p>
                     <w:p>
@@ -1528,7 +1525,7 @@
       <w:r>
         <w:rPr>
           <w:noProof/>
-          <w:lang w:eastAsia="fr-FR"/>
+          <w:lang w:eastAsia="ja-JP"/>
         </w:rPr>
         <mc:AlternateContent>
           <mc:Choice Requires="wps">
@@ -1628,7 +1625,7 @@
       <w:r>
         <w:rPr>
           <w:noProof/>
-          <w:lang w:eastAsia="fr-FR"/>
+          <w:lang w:eastAsia="ja-JP"/>
         </w:rPr>
         <mc:AlternateContent>
           <mc:Choice Requires="wps">
@@ -1737,7 +1734,7 @@
       <w:r>
         <w:rPr>
           <w:noProof/>
-          <w:lang w:eastAsia="fr-FR"/>
+          <w:lang w:eastAsia="ja-JP"/>
         </w:rPr>
         <mc:AlternateContent>
           <mc:Choice Requires="wps">
@@ -1837,7 +1834,10 @@
         </mc:AlternateContent>
       </w:r>
     </w:p>
-    <w:p/>
+    <w:p>
+      <w:bookmarkStart w:id="0" w:name="_GoBack"/>
+    </w:p>
+    <w:bookmarkEnd w:id="0"/>
     <w:p/>
     <w:p/>
     <w:p/>
@@ -1962,7 +1962,7 @@
     <w:r>
       <w:rPr>
         <w:noProof/>
-        <w:lang w:eastAsia="fr-FR"/>
+        <w:lang w:eastAsia="ja-JP"/>
       </w:rPr>
       <w:drawing>
         <wp:anchor distT="0" distB="0" distL="114300" distR="114300" simplePos="0" relativeHeight="6" behindDoc="1" locked="0" layoutInCell="1" allowOverlap="1">
@@ -2030,7 +2030,7 @@
     <w:r>
       <w:rPr>
         <w:noProof/>
-        <w:lang w:eastAsia="fr-FR"/>
+        <w:lang w:eastAsia="ja-JP"/>
       </w:rPr>
       <w:drawing>
         <wp:anchor distT="0" distB="0" distL="114300" distR="114300" simplePos="0" relativeHeight="7" behindDoc="1" locked="0" layoutInCell="1" allowOverlap="1">
@@ -3013,7 +3013,7 @@
 </file>
 
 <file path=customXml/itemProps1.xml><?xml version="1.0" encoding="utf-8"?>
-<ds:datastoreItem xmlns:ds="http://schemas.openxmlformats.org/officeDocument/2006/customXml" ds:itemID="{A07A7CBF-661D-4B58-B085-402C89DD1086}">
+<ds:datastoreItem xmlns:ds="http://schemas.openxmlformats.org/officeDocument/2006/customXml" ds:itemID="{1B981DB4-8B93-4114-B75F-6451F589089A}">
   <ds:schemaRefs>
     <ds:schemaRef ds:uri="http://schemas.openxmlformats.org/officeDocument/2006/bibliography"/>
   </ds:schemaRefs>

</xml_diff>